<commit_message>
theorie H2 is compleet
</commit_message>
<xml_diff>
--- a/theorie/H2/overzicht.docx
+++ b/theorie/H2/overzicht.docx
@@ -76,33 +76,6 @@
           <w:lang w:val="nl-NL"/>
         </w:rPr>
         <w:t>§4 Problemen opdelen</w:t>
-      </w:r>
-    </w:p>
-    <w:p>
-      <w:pPr>
-        <w:rPr>
-          <w:lang w:val="nl-NL"/>
-        </w:rPr>
-      </w:pPr>
-      <w:r>
-        <w:rPr>
-          <w:lang w:val="nl-NL"/>
-        </w:rPr>
-        <w:t xml:space="preserve">§5 </w:t>
-      </w:r>
-      <w:proofErr w:type="spellStart"/>
-      <w:r>
-        <w:rPr>
-          <w:lang w:val="nl-NL"/>
-        </w:rPr>
-        <w:t>challange</w:t>
-      </w:r>
-      <w:proofErr w:type="spellEnd"/>
-      <w:r>
-        <w:rPr>
-          <w:lang w:val="nl-NL"/>
-        </w:rPr>
-        <w:t>: probleem oplossen</w:t>
       </w:r>
       <w:bookmarkStart w:id="0" w:name="_GoBack"/>
       <w:bookmarkEnd w:id="0"/>

</xml_diff>